<commit_message>
updates to corals, fouling, and saltmarsh protocol formats
</commit_message>
<xml_diff>
--- a/fouling/protocol_docs/marinegeo_fouling_community.docx
+++ b/fouling/protocol_docs/marinegeo_fouling_community.docx
@@ -93,6 +93,7 @@
       <w:r>
         <w:rPr>
           <w:rFonts w:ascii="Arial" w:hAnsi="Arial" w:cs="Arial"/>
+          <w:noProof/>
           <w:sz w:val="22"/>
           <w:szCs w:val="22"/>
         </w:rPr>
@@ -190,25 +191,15 @@
           <w:sz w:val="22"/>
           <w:szCs w:val="22"/>
         </w:rPr>
-        <w:t xml:space="preserve">Name of the </w:t>
-      </w:r>
-      <w:proofErr w:type="spellStart"/>
-      <w:r>
-        <w:rPr>
-          <w:rFonts w:ascii="Arial" w:hAnsi="Arial" w:cs="Arial"/>
-          <w:sz w:val="22"/>
-          <w:szCs w:val="22"/>
-        </w:rPr>
-        <w:t>MarineGEO</w:t>
-      </w:r>
-      <w:proofErr w:type="spellEnd"/>
-      <w:r>
-        <w:rPr>
-          <w:rFonts w:ascii="Arial" w:hAnsi="Arial" w:cs="Arial"/>
-          <w:sz w:val="22"/>
-          <w:szCs w:val="22"/>
-        </w:rPr>
-        <w:t xml:space="preserve"> Protocol. (202</w:t>
+        <w:t>Fouling Community Survey</w:t>
+      </w:r>
+      <w:r>
+        <w:rPr>
+          <w:rFonts w:ascii="Arial" w:hAnsi="Arial" w:cs="Arial"/>
+          <w:sz w:val="22"/>
+          <w:szCs w:val="22"/>
+        </w:rPr>
+        <w:t>. (202</w:t>
       </w:r>
       <w:r>
         <w:rPr>
@@ -306,6 +297,7 @@
       <w:r>
         <w:rPr>
           <w:rFonts w:ascii="Arial" w:hAnsi="Arial" w:cs="Arial"/>
+          <w:noProof/>
           <w:sz w:val="22"/>
           <w:szCs w:val="22"/>
         </w:rPr>
@@ -1017,18 +1009,41 @@
       </w:pPr>
       <w:r>
         <w:rPr>
+          <w:rFonts w:ascii="Arial" w:hAnsi="Arial" w:cs="Arial"/>
+          <w:sz w:val="22"/>
+          <w:szCs w:val="22"/>
+        </w:rPr>
+        <w:t>GPS</w:t>
+      </w:r>
+    </w:p>
+    <w:p>
+      <w:pPr>
+        <w:pStyle w:val="ListParagraph"/>
+        <w:numPr>
+          <w:ilvl w:val="0"/>
+          <w:numId w:val="23"/>
+        </w:numPr>
+        <w:spacing w:after="0" w:line="276" w:lineRule="auto"/>
+        <w:rPr>
+          <w:rFonts w:ascii="Arial" w:hAnsi="Arial" w:cs="Arial"/>
+          <w:sz w:val="22"/>
+          <w:szCs w:val="22"/>
+        </w:rPr>
+      </w:pPr>
+      <w:r>
+        <w:rPr>
           <w:noProof/>
           <w:sz w:val="20"/>
           <w:szCs w:val="20"/>
         </w:rPr>
         <w:drawing>
-          <wp:anchor distT="0" distB="0" distL="114300" distR="114300" simplePos="0" relativeHeight="251672576" behindDoc="1" locked="0" layoutInCell="0" allowOverlap="1" wp14:anchorId="5A4B7EC0" wp14:editId="29CC1714">
+          <wp:anchor distT="0" distB="0" distL="114300" distR="114300" simplePos="0" relativeHeight="251672576" behindDoc="1" locked="0" layoutInCell="0" allowOverlap="1" wp14:anchorId="5A4B7EC0" wp14:editId="0493B5C3">
             <wp:simplePos x="0" y="0"/>
             <wp:positionH relativeFrom="margin">
               <wp:posOffset>4160520</wp:posOffset>
             </wp:positionH>
             <wp:positionV relativeFrom="paragraph">
-              <wp:posOffset>50153</wp:posOffset>
+              <wp:posOffset>19697</wp:posOffset>
             </wp:positionV>
             <wp:extent cx="1783080" cy="1730375"/>
             <wp:effectExtent l="0" t="0" r="0" b="0"/>
@@ -1083,7 +1098,7 @@
           <w:sz w:val="22"/>
           <w:szCs w:val="22"/>
         </w:rPr>
-        <w:t>GPS</w:t>
+        <w:t xml:space="preserve">Multiparameter sonde or similar to measure temperature and salinity </w:t>
       </w:r>
     </w:p>
     <w:p>
@@ -1106,7 +1121,7 @@
           <w:sz w:val="22"/>
           <w:szCs w:val="22"/>
         </w:rPr>
-        <w:t xml:space="preserve">Multiparameter sonde or similar to measure temperature and salinity </w:t>
+        <w:t>Field sheets</w:t>
       </w:r>
     </w:p>
     <w:p>
@@ -1129,7 +1144,7 @@
           <w:sz w:val="22"/>
           <w:szCs w:val="22"/>
         </w:rPr>
-        <w:t>Field sheets</w:t>
+        <w:t>PVC fouling panels (n = 6), 13 x 13 cm, roughened with sandpaper on experimental side, thickness can vary from 0.5 – 1 cm</w:t>
       </w:r>
     </w:p>
     <w:p>
@@ -1152,7 +1167,7 @@
           <w:sz w:val="22"/>
           <w:szCs w:val="22"/>
         </w:rPr>
-        <w:t>PVC fouling panels (n = 6), 13 x 13 cm, roughened with sandpaper on experimental side, thickness can vary from 0.5 – 1 cm</w:t>
+        <w:t>Colored zip ties to identify individual panels at each site</w:t>
       </w:r>
     </w:p>
     <w:p>
@@ -1175,7 +1190,7 @@
           <w:sz w:val="22"/>
           <w:szCs w:val="22"/>
         </w:rPr>
-        <w:t>Colored zip ties to identify individual panels at each site</w:t>
+        <w:t>Camera</w:t>
       </w:r>
     </w:p>
     <w:p>
@@ -1198,7 +1213,7 @@
           <w:sz w:val="22"/>
           <w:szCs w:val="22"/>
         </w:rPr>
-        <w:t>Camera</w:t>
+        <w:t>Zip ties – large 8 -13”</w:t>
       </w:r>
     </w:p>
     <w:p>
@@ -1218,29 +1233,6 @@
       <w:r>
         <w:rPr>
           <w:rFonts w:ascii="Arial" w:hAnsi="Arial" w:cs="Arial"/>
-          <w:sz w:val="22"/>
-          <w:szCs w:val="22"/>
-        </w:rPr>
-        <w:t>Zip ties – large 8 -13”</w:t>
-      </w:r>
-    </w:p>
-    <w:p>
-      <w:pPr>
-        <w:pStyle w:val="ListParagraph"/>
-        <w:numPr>
-          <w:ilvl w:val="0"/>
-          <w:numId w:val="23"/>
-        </w:numPr>
-        <w:spacing w:after="0" w:line="276" w:lineRule="auto"/>
-        <w:rPr>
-          <w:rFonts w:ascii="Arial" w:hAnsi="Arial" w:cs="Arial"/>
-          <w:sz w:val="22"/>
-          <w:szCs w:val="22"/>
-        </w:rPr>
-      </w:pPr>
-      <w:r>
-        <w:rPr>
-          <w:rFonts w:ascii="Arial" w:hAnsi="Arial" w:cs="Arial"/>
           <w:noProof/>
           <w:sz w:val="22"/>
           <w:szCs w:val="22"/>
@@ -1248,13 +1240,13 @@
         <mc:AlternateContent>
           <mc:Choice Requires="wps">
             <w:drawing>
-              <wp:anchor distT="0" distB="0" distL="114300" distR="114300" simplePos="0" relativeHeight="251673600" behindDoc="0" locked="0" layoutInCell="1" allowOverlap="1" wp14:anchorId="6D49D9A1" wp14:editId="6E22A56E">
+              <wp:anchor distT="0" distB="0" distL="114300" distR="114300" simplePos="0" relativeHeight="251673600" behindDoc="0" locked="0" layoutInCell="1" allowOverlap="1" wp14:anchorId="6D49D9A1" wp14:editId="60F8D97A">
                 <wp:simplePos x="0" y="0"/>
                 <wp:positionH relativeFrom="column">
                   <wp:posOffset>4171950</wp:posOffset>
                 </wp:positionH>
                 <wp:positionV relativeFrom="paragraph">
-                  <wp:posOffset>15228</wp:posOffset>
+                  <wp:posOffset>169557</wp:posOffset>
                 </wp:positionV>
                 <wp:extent cx="1783715" cy="638810"/>
                 <wp:effectExtent l="0" t="0" r="0" b="0"/>
@@ -1294,10 +1286,20 @@
                             <w:r>
                               <w:rPr>
                                 <w:rFonts w:ascii="Arial" w:eastAsia="Arial" w:hAnsi="Arial" w:cs="Arial"/>
+                                <w:b/>
+                                <w:bCs/>
                                 <w:sz w:val="22"/>
                                 <w:szCs w:val="22"/>
                               </w:rPr>
-                              <w:t>Figure 1: Photo of a 13 x 13 cm fouling panel.</w:t>
+                              <w:t>Figure 1:</w:t>
+                            </w:r>
+                            <w:r>
+                              <w:rPr>
+                                <w:rFonts w:ascii="Arial" w:eastAsia="Arial" w:hAnsi="Arial" w:cs="Arial"/>
+                                <w:sz w:val="22"/>
+                                <w:szCs w:val="22"/>
+                              </w:rPr>
+                              <w:t xml:space="preserve"> Photo of a 13 x 13 cm fouling panel.</w:t>
                             </w:r>
                           </w:p>
                         </w:txbxContent>
@@ -1323,7 +1325,7 @@
                 <v:stroke joinstyle="miter"/>
                 <v:path gradientshapeok="t" o:connecttype="rect"/>
               </v:shapetype>
-              <v:shape id="Text Box 16" o:spid="_x0000_s1026" type="#_x0000_t202" style="position:absolute;left:0;text-align:left;margin-left:328.5pt;margin-top:1.2pt;width:140.45pt;height:50.3pt;z-index:251673600;visibility:visible;mso-wrap-style:square;mso-width-percent:0;mso-wrap-distance-left:9pt;mso-wrap-distance-top:0;mso-wrap-distance-right:9pt;mso-wrap-distance-bottom:0;mso-position-horizontal:absolute;mso-position-horizontal-relative:text;mso-position-vertical:absolute;mso-position-vertical-relative:text;mso-width-percent:0;mso-width-relative:margin;v-text-anchor:top" o:gfxdata="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" fillcolor="white [3201]" stroked="f" strokeweight=".5pt">
+              <v:shape id="Text Box 16" o:spid="_x0000_s1026" type="#_x0000_t202" style="position:absolute;left:0;text-align:left;margin-left:328.5pt;margin-top:13.35pt;width:140.45pt;height:50.3pt;z-index:251673600;visibility:visible;mso-wrap-style:square;mso-width-percent:0;mso-wrap-distance-left:9pt;mso-wrap-distance-top:0;mso-wrap-distance-right:9pt;mso-wrap-distance-bottom:0;mso-position-horizontal:absolute;mso-position-horizontal-relative:text;mso-position-vertical:absolute;mso-position-vertical-relative:text;mso-width-percent:0;mso-width-relative:margin;v-text-anchor:top" o:gfxdata="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" fillcolor="white [3201]" stroked="f" strokeweight=".5pt">
                 <v:textbox>
                   <w:txbxContent>
                     <w:p>
@@ -1338,10 +1340,20 @@
                       <w:r>
                         <w:rPr>
                           <w:rFonts w:ascii="Arial" w:eastAsia="Arial" w:hAnsi="Arial" w:cs="Arial"/>
+                          <w:b/>
+                          <w:bCs/>
                           <w:sz w:val="22"/>
                           <w:szCs w:val="22"/>
                         </w:rPr>
-                        <w:t>Figure 1: Photo of a 13 x 13 cm fouling panel.</w:t>
+                        <w:t>Figure 1:</w:t>
+                      </w:r>
+                      <w:r>
+                        <w:rPr>
+                          <w:rFonts w:ascii="Arial" w:eastAsia="Arial" w:hAnsi="Arial" w:cs="Arial"/>
+                          <w:sz w:val="22"/>
+                          <w:szCs w:val="22"/>
+                        </w:rPr>
+                        <w:t xml:space="preserve"> Photo of a 13 x 13 cm fouling panel.</w:t>
                       </w:r>
                     </w:p>
                   </w:txbxContent>
@@ -1367,7 +1379,7 @@
           <w:ilvl w:val="0"/>
           <w:numId w:val="23"/>
         </w:numPr>
-        <w:spacing w:after="0"/>
+        <w:spacing w:after="0" w:line="276" w:lineRule="auto"/>
         <w:rPr>
           <w:rFonts w:ascii="Arial" w:hAnsi="Arial" w:cs="Arial"/>
           <w:sz w:val="22"/>
@@ -1390,7 +1402,7 @@
           <w:ilvl w:val="0"/>
           <w:numId w:val="23"/>
         </w:numPr>
-        <w:spacing w:after="0"/>
+        <w:spacing w:after="0" w:line="276" w:lineRule="auto"/>
         <w:rPr>
           <w:rFonts w:ascii="Arial" w:hAnsi="Arial" w:cs="Arial"/>
           <w:sz w:val="22"/>
@@ -1882,6 +1894,7 @@
       <w:r>
         <w:rPr>
           <w:rFonts w:ascii="Arial" w:hAnsi="Arial" w:cs="Arial"/>
+          <w:noProof/>
           <w:sz w:val="22"/>
           <w:szCs w:val="22"/>
         </w:rPr>
@@ -1889,16 +1902,16 @@
         <mc:AlternateContent>
           <mc:Choice Requires="wps">
             <w:drawing>
-              <wp:anchor distT="0" distB="0" distL="114300" distR="114300" simplePos="0" relativeHeight="251667456" behindDoc="0" locked="0" layoutInCell="1" allowOverlap="1" wp14:anchorId="0E2F0340" wp14:editId="7E5E7358">
+              <wp:anchor distT="0" distB="0" distL="114300" distR="114300" simplePos="0" relativeHeight="251667456" behindDoc="0" locked="0" layoutInCell="1" allowOverlap="1" wp14:anchorId="0E2F0340" wp14:editId="7E76EA2B">
                 <wp:simplePos x="0" y="0"/>
                 <wp:positionH relativeFrom="margin">
                   <wp:posOffset>319405</wp:posOffset>
                 </wp:positionH>
                 <wp:positionV relativeFrom="paragraph">
-                  <wp:posOffset>1989295</wp:posOffset>
+                  <wp:posOffset>1854835</wp:posOffset>
                 </wp:positionV>
-                <wp:extent cx="5795645" cy="283845"/>
-                <wp:effectExtent l="0" t="0" r="0" b="0"/>
+                <wp:extent cx="5795645" cy="416560"/>
+                <wp:effectExtent l="0" t="0" r="0" b="2540"/>
                 <wp:wrapTopAndBottom/>
                 <wp:docPr id="11" name="Text Box 11"/>
                 <wp:cNvGraphicFramePr/>
@@ -1909,7 +1922,7 @@
                       <wps:spPr>
                         <a:xfrm>
                           <a:off x="0" y="0"/>
-                          <a:ext cx="5795645" cy="283845"/>
+                          <a:ext cx="5795645" cy="416560"/>
                         </a:xfrm>
                         <a:prstGeom prst="rect">
                           <a:avLst/>
@@ -1928,17 +1941,27 @@
                               <w:jc w:val="center"/>
                               <w:rPr>
                                 <w:rFonts w:ascii="Arial" w:hAnsi="Arial" w:cs="Arial"/>
-                                <w:sz w:val="20"/>
-                                <w:szCs w:val="20"/>
+                                <w:sz w:val="22"/>
+                                <w:szCs w:val="22"/>
                               </w:rPr>
                             </w:pPr>
                             <w:r>
                               <w:rPr>
                                 <w:rFonts w:ascii="Arial" w:hAnsi="Arial" w:cs="Arial"/>
-                                <w:sz w:val="20"/>
-                                <w:szCs w:val="20"/>
+                                <w:b/>
+                                <w:bCs/>
+                                <w:sz w:val="22"/>
+                                <w:szCs w:val="22"/>
                               </w:rPr>
-                              <w:t>Figure 2: Photos of benthic deployment on a PVC (left) and a dock deployment using a brick (right).</w:t>
+                              <w:t>Figure 2:</w:t>
+                            </w:r>
+                            <w:r>
+                              <w:rPr>
+                                <w:rFonts w:ascii="Arial" w:hAnsi="Arial" w:cs="Arial"/>
+                                <w:sz w:val="22"/>
+                                <w:szCs w:val="22"/>
+                              </w:rPr>
+                              <w:t xml:space="preserve"> Photos of benthic deployment on a PVC (left) and a dock deployment using a brick (right).</w:t>
                             </w:r>
                           </w:p>
                         </w:txbxContent>
@@ -1963,7 +1986,7 @@
           </mc:Choice>
           <mc:Fallback>
             <w:pict>
-              <v:shape w14:anchorId="0E2F0340" id="Text Box 11" o:spid="_x0000_s1027" type="#_x0000_t202" style="position:absolute;margin-left:25.15pt;margin-top:156.65pt;width:456.35pt;height:22.35pt;z-index:251667456;visibility:visible;mso-wrap-style:square;mso-width-percent:0;mso-height-percent:0;mso-wrap-distance-left:9pt;mso-wrap-distance-top:0;mso-wrap-distance-right:9pt;mso-wrap-distance-bottom:0;mso-position-horizontal:absolute;mso-position-horizontal-relative:margin;mso-position-vertical:absolute;mso-position-vertical-relative:text;mso-width-percent:0;mso-height-percent:0;mso-width-relative:margin;mso-height-relative:margin;v-text-anchor:top" o:gfxdata="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" fillcolor="white [3201]" stroked="f" strokeweight=".5pt">
+              <v:shape w14:anchorId="0E2F0340" id="Text Box 11" o:spid="_x0000_s1027" type="#_x0000_t202" style="position:absolute;margin-left:25.15pt;margin-top:146.05pt;width:456.35pt;height:32.8pt;z-index:251667456;visibility:visible;mso-wrap-style:square;mso-width-percent:0;mso-height-percent:0;mso-wrap-distance-left:9pt;mso-wrap-distance-top:0;mso-wrap-distance-right:9pt;mso-wrap-distance-bottom:0;mso-position-horizontal:absolute;mso-position-horizontal-relative:margin;mso-position-vertical:absolute;mso-position-vertical-relative:text;mso-width-percent:0;mso-height-percent:0;mso-width-relative:margin;mso-height-relative:margin;v-text-anchor:top" o:gfxdata="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" fillcolor="white [3201]" stroked="f" strokeweight=".5pt">
                 <v:textbox>
                   <w:txbxContent>
                     <w:p>
@@ -1971,17 +1994,27 @@
                         <w:jc w:val="center"/>
                         <w:rPr>
                           <w:rFonts w:ascii="Arial" w:hAnsi="Arial" w:cs="Arial"/>
-                          <w:sz w:val="20"/>
-                          <w:szCs w:val="20"/>
+                          <w:sz w:val="22"/>
+                          <w:szCs w:val="22"/>
                         </w:rPr>
                       </w:pPr>
                       <w:r>
                         <w:rPr>
                           <w:rFonts w:ascii="Arial" w:hAnsi="Arial" w:cs="Arial"/>
-                          <w:sz w:val="20"/>
-                          <w:szCs w:val="20"/>
+                          <w:b/>
+                          <w:bCs/>
+                          <w:sz w:val="22"/>
+                          <w:szCs w:val="22"/>
                         </w:rPr>
-                        <w:t>Figure 2: Photos of benthic deployment on a PVC (left) and a dock deployment using a brick (right).</w:t>
+                        <w:t>Figure 2:</w:t>
+                      </w:r>
+                      <w:r>
+                        <w:rPr>
+                          <w:rFonts w:ascii="Arial" w:hAnsi="Arial" w:cs="Arial"/>
+                          <w:sz w:val="22"/>
+                          <w:szCs w:val="22"/>
+                        </w:rPr>
+                        <w:t xml:space="preserve"> Photos of benthic deployment on a PVC (left) and a dock deployment using a brick (right).</w:t>
                       </w:r>
                     </w:p>
                   </w:txbxContent>
@@ -1995,17 +2028,18 @@
       <w:r>
         <w:rPr>
           <w:rFonts w:ascii="Arial" w:hAnsi="Arial" w:cs="Arial"/>
+          <w:noProof/>
           <w:sz w:val="22"/>
           <w:szCs w:val="22"/>
         </w:rPr>
         <w:drawing>
-          <wp:anchor distT="0" distB="0" distL="114300" distR="114300" simplePos="0" relativeHeight="251668480" behindDoc="0" locked="0" layoutInCell="1" allowOverlap="1" wp14:anchorId="459B6AFC" wp14:editId="7C609BF1">
+          <wp:anchor distT="0" distB="0" distL="114300" distR="114300" simplePos="0" relativeHeight="251668480" behindDoc="0" locked="0" layoutInCell="1" allowOverlap="1" wp14:anchorId="459B6AFC" wp14:editId="6213AD48">
             <wp:simplePos x="0" y="0"/>
             <wp:positionH relativeFrom="margin">
-              <wp:posOffset>1162697</wp:posOffset>
+              <wp:posOffset>1162685</wp:posOffset>
             </wp:positionH>
             <wp:positionV relativeFrom="paragraph">
-              <wp:posOffset>301366</wp:posOffset>
+              <wp:posOffset>176542</wp:posOffset>
             </wp:positionV>
             <wp:extent cx="3849370" cy="1672590"/>
             <wp:effectExtent l="0" t="0" r="0" b="3810"/>
@@ -2415,20 +2449,23 @@
         </w:rPr>
       </w:pPr>
       <w:r>
+        <w:rPr>
+          <w:noProof/>
+        </w:rPr>
         <w:lastRenderedPageBreak/>
         <mc:AlternateContent>
           <mc:Choice Requires="wps">
             <w:drawing>
-              <wp:anchor distT="0" distB="0" distL="114300" distR="114300" simplePos="0" relativeHeight="251664384" behindDoc="0" locked="0" layoutInCell="1" allowOverlap="1" wp14:anchorId="6CA2CAE1" wp14:editId="1E4E4473">
+              <wp:anchor distT="0" distB="0" distL="114300" distR="114300" simplePos="0" relativeHeight="251664384" behindDoc="0" locked="0" layoutInCell="1" allowOverlap="1" wp14:anchorId="6CA2CAE1" wp14:editId="3A6C1D71">
                 <wp:simplePos x="0" y="0"/>
                 <wp:positionH relativeFrom="margin">
-                  <wp:posOffset>718820</wp:posOffset>
+                  <wp:posOffset>426085</wp:posOffset>
                 </wp:positionH>
                 <wp:positionV relativeFrom="paragraph">
-                  <wp:posOffset>2878455</wp:posOffset>
+                  <wp:posOffset>2875915</wp:posOffset>
                 </wp:positionV>
-                <wp:extent cx="4109085" cy="274955"/>
-                <wp:effectExtent l="0" t="0" r="5715" b="4445"/>
+                <wp:extent cx="4695825" cy="274955"/>
+                <wp:effectExtent l="0" t="0" r="3175" b="4445"/>
                 <wp:wrapTopAndBottom/>
                 <wp:docPr id="17" name="Text Box 17"/>
                 <wp:cNvGraphicFramePr/>
@@ -2439,7 +2476,7 @@
                       <wps:spPr>
                         <a:xfrm>
                           <a:off x="0" y="0"/>
-                          <a:ext cx="4109085" cy="274955"/>
+                          <a:ext cx="4695825" cy="274955"/>
                         </a:xfrm>
                         <a:prstGeom prst="rect">
                           <a:avLst/>
@@ -2458,17 +2495,27 @@
                               <w:ind w:right="40"/>
                               <w:jc w:val="center"/>
                               <w:rPr>
-                                <w:sz w:val="20"/>
-                                <w:szCs w:val="20"/>
+                                <w:sz w:val="22"/>
+                                <w:szCs w:val="22"/>
                               </w:rPr>
                             </w:pPr>
                             <w:r>
                               <w:rPr>
                                 <w:rFonts w:ascii="Arial" w:eastAsia="Arial" w:hAnsi="Arial" w:cs="Arial"/>
-                                <w:sz w:val="20"/>
-                                <w:szCs w:val="20"/>
+                                <w:b/>
+                                <w:bCs/>
+                                <w:sz w:val="22"/>
+                                <w:szCs w:val="22"/>
                               </w:rPr>
-                              <w:t>Figure 3: Field photos of each colored tag and associated panel.</w:t>
+                              <w:t>Figure 3:</w:t>
+                            </w:r>
+                            <w:r>
+                              <w:rPr>
+                                <w:rFonts w:ascii="Arial" w:eastAsia="Arial" w:hAnsi="Arial" w:cs="Arial"/>
+                                <w:sz w:val="22"/>
+                                <w:szCs w:val="22"/>
+                              </w:rPr>
+                              <w:t xml:space="preserve"> Field photos of each colored tag and associated panel.</w:t>
                             </w:r>
                           </w:p>
                           <w:p>
@@ -2498,7 +2545,7 @@
           </mc:Choice>
           <mc:Fallback>
             <w:pict>
-              <v:shape w14:anchorId="6CA2CAE1" id="Text Box 17" o:spid="_x0000_s1028" type="#_x0000_t202" style="position:absolute;margin-left:56.6pt;margin-top:226.65pt;width:323.55pt;height:21.65pt;z-index:251664384;visibility:visible;mso-wrap-style:square;mso-width-percent:0;mso-height-percent:0;mso-wrap-distance-left:9pt;mso-wrap-distance-top:0;mso-wrap-distance-right:9pt;mso-wrap-distance-bottom:0;mso-position-horizontal:absolute;mso-position-horizontal-relative:margin;mso-position-vertical:absolute;mso-position-vertical-relative:text;mso-width-percent:0;mso-height-percent:0;mso-width-relative:margin;mso-height-relative:margin;v-text-anchor:top" o:gfxdata="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" fillcolor="white [3201]" stroked="f" strokeweight=".5pt">
+              <v:shape w14:anchorId="6CA2CAE1" id="Text Box 17" o:spid="_x0000_s1028" type="#_x0000_t202" style="position:absolute;margin-left:33.55pt;margin-top:226.45pt;width:369.75pt;height:21.65pt;z-index:251664384;visibility:visible;mso-wrap-style:square;mso-width-percent:0;mso-height-percent:0;mso-wrap-distance-left:9pt;mso-wrap-distance-top:0;mso-wrap-distance-right:9pt;mso-wrap-distance-bottom:0;mso-position-horizontal:absolute;mso-position-horizontal-relative:margin;mso-position-vertical:absolute;mso-position-vertical-relative:text;mso-width-percent:0;mso-height-percent:0;mso-width-relative:margin;mso-height-relative:margin;v-text-anchor:top" o:gfxdata="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" fillcolor="white [3201]" stroked="f" strokeweight=".5pt">
                 <v:textbox>
                   <w:txbxContent>
                     <w:p>
@@ -2506,17 +2553,27 @@
                         <w:ind w:right="40"/>
                         <w:jc w:val="center"/>
                         <w:rPr>
-                          <w:sz w:val="20"/>
-                          <w:szCs w:val="20"/>
+                          <w:sz w:val="22"/>
+                          <w:szCs w:val="22"/>
                         </w:rPr>
                       </w:pPr>
                       <w:r>
                         <w:rPr>
                           <w:rFonts w:ascii="Arial" w:eastAsia="Arial" w:hAnsi="Arial" w:cs="Arial"/>
-                          <w:sz w:val="20"/>
-                          <w:szCs w:val="20"/>
+                          <w:b/>
+                          <w:bCs/>
+                          <w:sz w:val="22"/>
+                          <w:szCs w:val="22"/>
                         </w:rPr>
-                        <w:t>Figure 3: Field photos of each colored tag and associated panel.</w:t>
+                        <w:t>Figure 3:</w:t>
+                      </w:r>
+                      <w:r>
+                        <w:rPr>
+                          <w:rFonts w:ascii="Arial" w:eastAsia="Arial" w:hAnsi="Arial" w:cs="Arial"/>
+                          <w:sz w:val="22"/>
+                          <w:szCs w:val="22"/>
+                        </w:rPr>
+                        <w:t xml:space="preserve"> Field photos of each colored tag and associated panel.</w:t>
                       </w:r>
                     </w:p>
                     <w:p>
@@ -2535,6 +2592,7 @@
       <w:r>
         <w:rPr>
           <w:rFonts w:ascii="Arial" w:hAnsi="Arial" w:cs="Arial"/>
+          <w:noProof/>
           <w:sz w:val="22"/>
           <w:szCs w:val="22"/>
         </w:rPr>

</xml_diff>

<commit_message>
update fouling protocol documents for figshare
</commit_message>
<xml_diff>
--- a/fouling/protocol_docs/marinegeo_fouling_community.docx
+++ b/fouling/protocol_docs/marinegeo_fouling_community.docx
@@ -65,7 +65,7 @@
             <v:path o:extrusionok="f" gradientshapeok="t" o:connecttype="rect"/>
             <o:lock v:ext="edit" aspectratio="t"/>
           </v:shapetype>
-          <v:shape id="_x0000_i1029" type="#_x0000_t75" alt="" style="width:467.85pt;height:1.5pt;mso-width-percent:0;mso-height-percent:0;mso-width-percent:0;mso-height-percent:0" o:hrpct="0" o:hralign="center" o:hr="t">
+          <v:shape id="_x0000_i1025" type="#_x0000_t75" alt="" style="width:467.85pt;height:1.5pt;mso-width-percent:0;mso-height-percent:0;mso-width-percent:0;mso-height-percent:0" o:hrpct="0" o:hralign="center" o:hr="t">
             <v:imagedata r:id="rId7" o:title="Default Line"/>
           </v:shape>
         </w:pict>
@@ -191,67 +191,47 @@
           <w:sz w:val="22"/>
           <w:szCs w:val="22"/>
         </w:rPr>
-        <w:t>Fouling Community Survey</w:t>
-      </w:r>
-      <w:r>
-        <w:rPr>
-          <w:rFonts w:ascii="Arial" w:hAnsi="Arial" w:cs="Arial"/>
-          <w:sz w:val="22"/>
-          <w:szCs w:val="22"/>
-        </w:rPr>
-        <w:t>. (202</w:t>
-      </w:r>
-      <w:r>
-        <w:rPr>
-          <w:rFonts w:ascii="Arial" w:hAnsi="Arial" w:cs="Arial"/>
-          <w:sz w:val="22"/>
-          <w:szCs w:val="22"/>
-        </w:rPr>
-        <w:t>1</w:t>
-      </w:r>
-      <w:r>
-        <w:rPr>
-          <w:rFonts w:ascii="Arial" w:hAnsi="Arial" w:cs="Arial"/>
-          <w:sz w:val="22"/>
-          <w:szCs w:val="22"/>
-        </w:rPr>
-        <w:t xml:space="preserve">) </w:t>
-      </w:r>
-      <w:proofErr w:type="spellStart"/>
-      <w:r>
-        <w:rPr>
-          <w:rFonts w:ascii="Arial" w:hAnsi="Arial" w:cs="Arial"/>
-          <w:sz w:val="22"/>
-          <w:szCs w:val="22"/>
-        </w:rPr>
-        <w:t>Tennenbaum</w:t>
-      </w:r>
-      <w:proofErr w:type="spellEnd"/>
-      <w:r>
-        <w:rPr>
-          <w:rFonts w:ascii="Arial" w:hAnsi="Arial" w:cs="Arial"/>
-          <w:sz w:val="22"/>
-          <w:szCs w:val="22"/>
-        </w:rPr>
-        <w:t xml:space="preserve"> Marine Observatories Network, </w:t>
-      </w:r>
-      <w:proofErr w:type="spellStart"/>
-      <w:r>
-        <w:rPr>
-          <w:rFonts w:ascii="Arial" w:hAnsi="Arial" w:cs="Arial"/>
-          <w:sz w:val="22"/>
-          <w:szCs w:val="22"/>
-        </w:rPr>
-        <w:t>MarineGEO</w:t>
-      </w:r>
-      <w:proofErr w:type="spellEnd"/>
-      <w:r>
-        <w:rPr>
-          <w:rFonts w:ascii="Arial" w:hAnsi="Arial" w:cs="Arial"/>
-          <w:sz w:val="22"/>
-          <w:szCs w:val="22"/>
-        </w:rPr>
-        <w:t>, Smithsonian Institution.</w:t>
+        <w:t>Fouling Community Monitoring</w:t>
+      </w:r>
+      <w:r>
+        <w:rPr>
+          <w:rFonts w:ascii="Arial" w:hAnsi="Arial" w:cs="Arial"/>
+          <w:sz w:val="22"/>
+          <w:szCs w:val="22"/>
+        </w:rPr>
+        <w:t xml:space="preserve">. (2021) </w:t>
+      </w:r>
+      <w:r>
+        <w:rPr>
+          <w:rFonts w:ascii="Arial" w:hAnsi="Arial" w:cs="Arial"/>
+          <w:sz w:val="22"/>
+          <w:szCs w:val="22"/>
+        </w:rPr>
+        <w:t xml:space="preserve">Janiak, Dean, </w:t>
+      </w:r>
+      <w:r>
+        <w:rPr>
+          <w:rFonts w:ascii="Arial" w:hAnsi="Arial" w:cs="Arial"/>
+          <w:sz w:val="22"/>
+          <w:szCs w:val="22"/>
+        </w:rPr>
+        <w:t>Tennenbaum Marine Observatories Network, MarineGEO, Smithsonian Institution.</w:t>
+      </w:r>
+      <w:r>
+        <w:rPr>
+          <w:rFonts w:ascii="Arial" w:hAnsi="Arial" w:cs="Arial"/>
+          <w:sz w:val="22"/>
+          <w:szCs w:val="22"/>
+        </w:rPr>
+        <w:t xml:space="preserve"> </w:t>
+      </w:r>
+      <w:r>
+        <w:rPr>
+          <w:rFonts w:ascii="Arial" w:hAnsi="Arial" w:cs="Arial"/>
+          <w:sz w:val="22"/>
+          <w:szCs w:val="22"/>
+        </w:rPr>
+        <w:t>https://doi.org/10.25573/serc.14510649.v1</w:t>
       </w:r>
     </w:p>
     <w:p>
@@ -381,7 +361,7 @@
         </w:rPr>
         <w:lastRenderedPageBreak/>
         <w:pict w14:anchorId="38AF5F0A">
-          <v:shape id="_x0000_i1028" type="#_x0000_t75" alt="" style="width:467.85pt;height:1.5pt;mso-width-percent:0;mso-height-percent:0;mso-width-percent:0;mso-height-percent:0" o:hrpct="0" o:hralign="center" o:hr="t">
+          <v:shape id="_x0000_i1026" type="#_x0000_t75" alt="" style="width:467.85pt;height:1.5pt;mso-width-percent:0;mso-height-percent:0;mso-width-percent:0;mso-height-percent:0" o:hrpct="0" o:hralign="center" o:hr="t">
             <v:imagedata r:id="rId7" o:title="Default Line"/>
           </v:shape>
         </w:pict>
@@ -432,25 +412,7 @@
           <w:sz w:val="22"/>
           <w:szCs w:val="22"/>
         </w:rPr>
-        <w:t xml:space="preserve">This protocol provides methods on deployment, retrieval, and standardized data collection for the development and composition of fouling communities. Development here is defined as colonization and growth of species over monthly intervals during the most productive season in a given region (June - August for northern temperate and tropical sites and December - February for southern temperate sites). Sites are selected based on habitat type and where other </w:t>
-      </w:r>
-      <w:proofErr w:type="spellStart"/>
-      <w:r>
-        <w:rPr>
-          <w:rFonts w:ascii="Arial" w:hAnsi="Arial" w:cs="Arial"/>
-          <w:sz w:val="22"/>
-          <w:szCs w:val="22"/>
-        </w:rPr>
-        <w:t>MarineGEO</w:t>
-      </w:r>
-      <w:proofErr w:type="spellEnd"/>
-      <w:r>
-        <w:rPr>
-          <w:rFonts w:ascii="Arial" w:hAnsi="Arial" w:cs="Arial"/>
-          <w:sz w:val="22"/>
-          <w:szCs w:val="22"/>
-        </w:rPr>
-        <w:t xml:space="preserve"> activities occur. It is recommended that 3 di</w:t>
+        <w:t>This protocol provides methods on deployment, retrieval, and standardized data collection for the development and composition of fouling communities. Development here is defined as colonization and growth of species over monthly intervals during the most productive season in a given region (June - August for northern temperate and tropical sites and December - February for southern temperate sites). Sites are selected based on habitat type and where other MarineGEO activities occur. It is recommended that 3 di</w:t>
       </w:r>
       <w:r>
         <w:rPr>
@@ -466,25 +428,7 @@
           <w:sz w:val="22"/>
           <w:szCs w:val="22"/>
         </w:rPr>
-        <w:t>erent sites be used for each habitat of interest. Habitats include but are not limited to docks or marinas (</w:t>
-      </w:r>
-      <w:proofErr w:type="gramStart"/>
-      <w:r>
-        <w:rPr>
-          <w:rFonts w:ascii="Arial" w:hAnsi="Arial" w:cs="Arial"/>
-          <w:sz w:val="22"/>
-          <w:szCs w:val="22"/>
-        </w:rPr>
-        <w:t>i.e.</w:t>
-      </w:r>
-      <w:proofErr w:type="gramEnd"/>
-      <w:r>
-        <w:rPr>
-          <w:rFonts w:ascii="Arial" w:hAnsi="Arial" w:cs="Arial"/>
-          <w:sz w:val="22"/>
-          <w:szCs w:val="22"/>
-        </w:rPr>
-        <w:t xml:space="preserve"> artificial habitat), seagrass beds, soft-sediment or non-vegetated, mangroves, oyster reefs, and coral reefs. It is recommended that at a minimum, docks or marinas be used as these are important for monitoring introduced species and have analogous hard surfaces similar to fouling panels. Docks are also one of the few habitats that can be found throughout the world and are therefore are useful for large scale comparisons.</w:t>
+        <w:t>erent sites be used for each habitat of interest. Habitats include but are not limited to docks or marinas (i.e. artificial habitat), seagrass beds, soft-sediment or non-vegetated, mangroves, oyster reefs, and coral reefs. It is recommended that at a minimum, docks or marinas be used as these are important for monitoring introduced species and have analogous hard surfaces similar to fouling panels. Docks are also one of the few habitats that can be found throughout the world and are therefore are useful for large scale comparisons.</w:t>
       </w:r>
     </w:p>
     <w:p>
@@ -1325,7 +1269,7 @@
                 <v:stroke joinstyle="miter"/>
                 <v:path gradientshapeok="t" o:connecttype="rect"/>
               </v:shapetype>
-              <v:shape id="Text Box 16" o:spid="_x0000_s1026" type="#_x0000_t202" style="position:absolute;left:0;text-align:left;margin-left:328.5pt;margin-top:13.35pt;width:140.45pt;height:50.3pt;z-index:251673600;visibility:visible;mso-wrap-style:square;mso-width-percent:0;mso-wrap-distance-left:9pt;mso-wrap-distance-top:0;mso-wrap-distance-right:9pt;mso-wrap-distance-bottom:0;mso-position-horizontal:absolute;mso-position-horizontal-relative:text;mso-position-vertical:absolute;mso-position-vertical-relative:text;mso-width-percent:0;mso-width-relative:margin;v-text-anchor:top" o:gfxdata="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" fillcolor="white [3201]" stroked="f" strokeweight=".5pt">
+              <v:shape id="Text Box 16" o:spid="_x0000_s1026" type="#_x0000_t202" style="position:absolute;left:0;text-align:left;margin-left:328.5pt;margin-top:13.35pt;width:140.45pt;height:50.3pt;z-index:251673600;visibility:visible;mso-wrap-style:square;mso-width-percent:0;mso-wrap-distance-left:9pt;mso-wrap-distance-top:0;mso-wrap-distance-right:9pt;mso-wrap-distance-bottom:0;mso-position-horizontal:absolute;mso-position-horizontal-relative:text;mso-position-vertical:absolute;mso-position-vertical-relative:text;mso-width-percent:0;mso-width-relative:margin;v-text-anchor:top" o:gfxdata="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" fillcolor="white [3201]" stroked="f" strokeweight=".5pt">
                 <v:textbox>
                   <w:txbxContent>
                     <w:p>
@@ -1682,7 +1626,7 @@
           <w:szCs w:val="22"/>
         </w:rPr>
         <w:pict w14:anchorId="73959192">
-          <v:shape id="_x0000_i1026" type="#_x0000_t75" alt="" style="width:467.85pt;height:1.5pt;mso-width-percent:0;mso-height-percent:0;mso-width-percent:0;mso-height-percent:0" o:hrpct="0" o:hralign="center" o:hr="t">
+          <v:shape id="_x0000_i1028" type="#_x0000_t75" alt="" style="width:467.85pt;height:1.5pt;mso-width-percent:0;mso-height-percent:0;mso-width-percent:0;mso-height-percent:0" o:hrpct="0" o:hralign="center" o:hr="t">
             <v:imagedata r:id="rId7" o:title="Default Line"/>
           </v:shape>
         </w:pict>
@@ -1725,7 +1669,7 @@
         </w:rPr>
         <w:t xml:space="preserve">Fully review this and any additional protocols necessary for the sampling excursion. Address any questions or concerns to </w:t>
       </w:r>
-      <w:hyperlink r:id="rId11">
+      <w:hyperlink r:id="rId11" w:history="1">
         <w:r>
           <w:rPr>
             <w:rStyle w:val="Hyperlink"/>
@@ -1733,7 +1677,7 @@
             <w:sz w:val="22"/>
             <w:szCs w:val="22"/>
           </w:rPr>
-          <w:t>marinegeo@si.edu</w:t>
+          <w:t>marinegeo-protocols@si.edu</w:t>
         </w:r>
       </w:hyperlink>
       <w:r>
@@ -1815,25 +1759,7 @@
           <w:sz w:val="22"/>
           <w:szCs w:val="22"/>
         </w:rPr>
-        <w:t xml:space="preserve">Review the </w:t>
-      </w:r>
-      <w:proofErr w:type="spellStart"/>
-      <w:r>
-        <w:rPr>
-          <w:rFonts w:ascii="Arial" w:hAnsi="Arial" w:cs="Arial"/>
-          <w:sz w:val="22"/>
-          <w:szCs w:val="22"/>
-        </w:rPr>
-        <w:t>MarineGEO</w:t>
-      </w:r>
-      <w:proofErr w:type="spellEnd"/>
-      <w:r>
-        <w:rPr>
-          <w:rFonts w:ascii="Arial" w:hAnsi="Arial" w:cs="Arial"/>
-          <w:sz w:val="22"/>
-          <w:szCs w:val="22"/>
-        </w:rPr>
-        <w:t xml:space="preserve"> Fouling Community Survey Design for selection of permanent sites.</w:t>
+        <w:t>Review the MarineGEO Fouling Community Survey Design for selection of permanent sites.</w:t>
       </w:r>
     </w:p>
     <w:p>
@@ -1986,7 +1912,7 @@
           </mc:Choice>
           <mc:Fallback>
             <w:pict>
-              <v:shape w14:anchorId="0E2F0340" id="Text Box 11" o:spid="_x0000_s1027" type="#_x0000_t202" style="position:absolute;margin-left:25.15pt;margin-top:146.05pt;width:456.35pt;height:32.8pt;z-index:251667456;visibility:visible;mso-wrap-style:square;mso-width-percent:0;mso-height-percent:0;mso-wrap-distance-left:9pt;mso-wrap-distance-top:0;mso-wrap-distance-right:9pt;mso-wrap-distance-bottom:0;mso-position-horizontal:absolute;mso-position-horizontal-relative:margin;mso-position-vertical:absolute;mso-position-vertical-relative:text;mso-width-percent:0;mso-height-percent:0;mso-width-relative:margin;mso-height-relative:margin;v-text-anchor:top" o:gfxdata="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" fillcolor="white [3201]" stroked="f" strokeweight=".5pt">
+              <v:shape w14:anchorId="0E2F0340" id="Text Box 11" o:spid="_x0000_s1027" type="#_x0000_t202" style="position:absolute;margin-left:25.15pt;margin-top:146.05pt;width:456.35pt;height:32.8pt;z-index:251667456;visibility:visible;mso-wrap-style:square;mso-width-percent:0;mso-height-percent:0;mso-wrap-distance-left:9pt;mso-wrap-distance-top:0;mso-wrap-distance-right:9pt;mso-wrap-distance-bottom:0;mso-position-horizontal:absolute;mso-position-horizontal-relative:margin;mso-position-vertical:absolute;mso-position-vertical-relative:text;mso-width-percent:0;mso-height-percent:0;mso-width-relative:margin;mso-height-relative:margin;v-text-anchor:top" o:gfxdata="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" fillcolor="white [3201]" stroked="f" strokeweight=".5pt">
                 <v:textbox>
                   <w:txbxContent>
                     <w:p>
@@ -2149,25 +2075,7 @@
           <w:sz w:val="22"/>
           <w:szCs w:val="22"/>
         </w:rPr>
-        <w:t xml:space="preserve"> (</w:t>
-      </w:r>
-      <w:proofErr w:type="gramStart"/>
-      <w:r>
-        <w:rPr>
-          <w:rFonts w:ascii="Arial" w:hAnsi="Arial" w:cs="Arial"/>
-          <w:sz w:val="22"/>
-          <w:szCs w:val="22"/>
-        </w:rPr>
-        <w:t>e.g.</w:t>
-      </w:r>
-      <w:proofErr w:type="gramEnd"/>
-      <w:r>
-        <w:rPr>
-          <w:rFonts w:ascii="Arial" w:hAnsi="Arial" w:cs="Arial"/>
-          <w:sz w:val="22"/>
-          <w:szCs w:val="22"/>
-        </w:rPr>
-        <w:t xml:space="preserve"> docks and marina)</w:t>
+        <w:t xml:space="preserve"> (e.g. docks and marina)</w:t>
       </w:r>
     </w:p>
     <w:p>
@@ -2223,25 +2131,7 @@
           <w:sz w:val="22"/>
           <w:szCs w:val="22"/>
         </w:rPr>
-        <w:t xml:space="preserve">Each panel must be labeled. It is recommended that a colored cable tie be used or a label be attached for this rather than engraving the panel. Generally, a </w:t>
-      </w:r>
-      <w:proofErr w:type="gramStart"/>
-      <w:r>
-        <w:rPr>
-          <w:rFonts w:ascii="Arial" w:hAnsi="Arial" w:cs="Arial"/>
-          <w:sz w:val="22"/>
-          <w:szCs w:val="22"/>
-        </w:rPr>
-        <w:t>single colored</w:t>
-      </w:r>
-      <w:proofErr w:type="gramEnd"/>
-      <w:r>
-        <w:rPr>
-          <w:rFonts w:ascii="Arial" w:hAnsi="Arial" w:cs="Arial"/>
-          <w:sz w:val="22"/>
-          <w:szCs w:val="22"/>
-        </w:rPr>
-        <w:t xml:space="preserve"> cable tie will last for 90 days. Six colors would be required for 6 replicate panels per site. However, it is up to the practitioner on how panels are labeled.</w:t>
+        <w:t>Each panel must be labeled. It is recommended that a colored cable tie be used or a label be attached for this rather than engraving the panel. Generally, a single colored cable tie will last for 90 days. Six colors would be required for 6 replicate panels per site. However, it is up to the practitioner on how panels are labeled.</w:t>
       </w:r>
     </w:p>
     <w:p>
@@ -2365,25 +2255,7 @@
           <w:sz w:val="22"/>
           <w:szCs w:val="22"/>
         </w:rPr>
-        <w:t>Push the PVC frame into the sediment until it is secure. Panels should remain at least 0.5 m above the seafloor. Panels also need to be deep enough that they will NOT be exposed during a low tide. In some cases, the sediment is too coarse in the immediate area for deployment (</w:t>
-      </w:r>
-      <w:proofErr w:type="gramStart"/>
-      <w:r>
-        <w:rPr>
-          <w:rFonts w:ascii="Arial" w:hAnsi="Arial" w:cs="Arial"/>
-          <w:sz w:val="22"/>
-          <w:szCs w:val="22"/>
-        </w:rPr>
-        <w:t>e.g.</w:t>
-      </w:r>
-      <w:proofErr w:type="gramEnd"/>
-      <w:r>
-        <w:rPr>
-          <w:rFonts w:ascii="Arial" w:hAnsi="Arial" w:cs="Arial"/>
-          <w:sz w:val="22"/>
-          <w:szCs w:val="22"/>
-        </w:rPr>
-        <w:t xml:space="preserve"> reef habitat) and panels can be deployed adjacent to the habitat of interest. </w:t>
+        <w:t xml:space="preserve">Push the PVC frame into the sediment until it is secure. Panels should remain at least 0.5 m above the seafloor. Panels also need to be deep enough that they will NOT be exposed during a low tide. In some cases, the sediment is too coarse in the immediate area for deployment (e.g. reef habitat) and panels can be deployed adjacent to the habitat of interest. </w:t>
       </w:r>
       <w:r>
         <w:rPr>
@@ -2545,7 +2417,7 @@
           </mc:Choice>
           <mc:Fallback>
             <w:pict>
-              <v:shape w14:anchorId="6CA2CAE1" id="Text Box 17" o:spid="_x0000_s1028" type="#_x0000_t202" style="position:absolute;margin-left:33.55pt;margin-top:226.45pt;width:369.75pt;height:21.65pt;z-index:251664384;visibility:visible;mso-wrap-style:square;mso-width-percent:0;mso-height-percent:0;mso-wrap-distance-left:9pt;mso-wrap-distance-top:0;mso-wrap-distance-right:9pt;mso-wrap-distance-bottom:0;mso-position-horizontal:absolute;mso-position-horizontal-relative:margin;mso-position-vertical:absolute;mso-position-vertical-relative:text;mso-width-percent:0;mso-height-percent:0;mso-width-relative:margin;mso-height-relative:margin;v-text-anchor:top" o:gfxdata="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" fillcolor="white [3201]" stroked="f" strokeweight=".5pt">
+              <v:shape w14:anchorId="6CA2CAE1" id="Text Box 17" o:spid="_x0000_s1028" type="#_x0000_t202" style="position:absolute;margin-left:33.55pt;margin-top:226.45pt;width:369.75pt;height:21.65pt;z-index:251664384;visibility:visible;mso-wrap-style:square;mso-width-percent:0;mso-height-percent:0;mso-wrap-distance-left:9pt;mso-wrap-distance-top:0;mso-wrap-distance-right:9pt;mso-wrap-distance-bottom:0;mso-position-horizontal:absolute;mso-position-horizontal-relative:margin;mso-position-vertical:absolute;mso-position-vertical-relative:text;mso-width-percent:0;mso-height-percent:0;mso-width-relative:margin;mso-height-relative:margin;v-text-anchor:top" o:gfxdata="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" fillcolor="white [3201]" stroked="f" strokeweight=".5pt">
                 <v:textbox>
                   <w:txbxContent>
                     <w:p>
@@ -3511,7 +3383,7 @@
         </w:rPr>
         <w:lastRenderedPageBreak/>
         <w:pict w14:anchorId="378D3ABB">
-          <v:shape id="_x0000_i1025" type="#_x0000_t75" alt="" style="width:467.85pt;height:1.5pt;mso-width-percent:0;mso-height-percent:0;mso-width-percent:0;mso-height-percent:0" o:hrpct="0" o:hralign="center" o:hr="t">
+          <v:shape id="_x0000_i1029" type="#_x0000_t75" alt="" style="width:467.85pt;height:1.5pt;mso-width-percent:0;mso-height-percent:0;mso-width-percent:0;mso-height-percent:0" o:hrpct="0" o:hralign="center" o:hr="t">
             <v:imagedata r:id="rId7" o:title="Default Line"/>
           </v:shape>
         </w:pict>
@@ -3639,7 +3511,7 @@
         </w:rPr>
         <w:t xml:space="preserve">Contact us if you have any questions: </w:t>
       </w:r>
-      <w:hyperlink r:id="rId15">
+      <w:hyperlink r:id="rId15" w:history="1">
         <w:r>
           <w:rPr>
             <w:rStyle w:val="Hyperlink"/>
@@ -3647,7 +3519,7 @@
             <w:sz w:val="22"/>
             <w:szCs w:val="22"/>
           </w:rPr>
-          <w:t>marinegeo@si.edu</w:t>
+          <w:t>marinegeo-protocols@si.edu</w:t>
         </w:r>
       </w:hyperlink>
     </w:p>
@@ -3763,65 +3635,6 @@
 
 <file path=word/footer2.xml><?xml version="1.0" encoding="utf-8"?>
 <w:ftr xmlns:wpc="http://schemas.microsoft.com/office/word/2010/wordprocessingCanvas" xmlns:cx="http://schemas.microsoft.com/office/drawing/2014/chartex" xmlns:cx1="http://schemas.microsoft.com/office/drawing/2015/9/8/chartex" xmlns:cx2="http://schemas.microsoft.com/office/drawing/2015/10/21/chartex" xmlns:cx3="http://schemas.microsoft.com/office/drawing/2016/5/9/chartex" xmlns:cx4="http://schemas.microsoft.com/office/drawing/2016/5/10/chartex" xmlns:cx5="http://schemas.microsoft.com/office/drawing/2016/5/11/chartex" xmlns:cx6="http://schemas.microsoft.com/office/drawing/2016/5/12/chartex" xmlns:cx7="http://schemas.microsoft.com/office/drawing/2016/5/13/chartex" xmlns:cx8="http://schemas.microsoft.com/office/drawing/2016/5/14/chartex" xmlns:mc="http://schemas.openxmlformats.org/markup-compatibility/2006" xmlns:aink="http://schemas.microsoft.com/office/drawing/2016/ink" xmlns:am3d="http://schemas.microsoft.com/office/drawing/2017/model3d" xmlns:o="urn:schemas-microsoft-com:office:office" xmlns:r="http://schemas.openxmlformats.org/officeDocument/2006/relationships" xmlns:m="http://schemas.openxmlformats.org/officeDocument/2006/math" xmlns:v="urn:schemas-microsoft-com:vml" xmlns:wp14="http://schemas.microsoft.com/office/word/2010/wordprocessingDrawing" xmlns:wp="http://schemas.openxmlformats.org/drawingml/2006/wordprocessingDrawing" xmlns:w10="urn:schemas-microsoft-com:office:word" xmlns:w="http://schemas.openxmlformats.org/wordprocessingml/2006/main" xmlns:w14="http://schemas.microsoft.com/office/word/2010/wordml" xmlns:w15="http://schemas.microsoft.com/office/word/2012/wordml" xmlns:w16cex="http://schemas.microsoft.com/office/word/2018/wordml/cex" xmlns:w16cid="http://schemas.microsoft.com/office/word/2016/wordml/cid" xmlns:w16="http://schemas.microsoft.com/office/word/2018/wordml" xmlns:w16se="http://schemas.microsoft.com/office/word/2015/wordml/symex" xmlns:wpg="http://schemas.microsoft.com/office/word/2010/wordprocessingGroup" xmlns:wpi="http://schemas.microsoft.com/office/word/2010/wordprocessingInk" xmlns:wne="http://schemas.microsoft.com/office/word/2006/wordml" xmlns:wps="http://schemas.microsoft.com/office/word/2010/wordprocessingShape" mc:Ignorable="w14 w15 w16se w16cid w16 w16cex wp14">
-  <w:sdt>
-    <w:sdtPr>
-      <w:rPr>
-        <w:rStyle w:val="PageNumber"/>
-      </w:rPr>
-      <w:id w:val="-948314696"/>
-      <w:docPartObj>
-        <w:docPartGallery w:val="Page Numbers (Bottom of Page)"/>
-        <w:docPartUnique/>
-      </w:docPartObj>
-    </w:sdtPr>
-    <w:sdtEndPr>
-      <w:rPr>
-        <w:rStyle w:val="PageNumber"/>
-      </w:rPr>
-    </w:sdtEndPr>
-    <w:sdtContent>
-      <w:p>
-        <w:pPr>
-          <w:pStyle w:val="Footer"/>
-          <w:framePr w:wrap="none" w:vAnchor="text" w:hAnchor="margin" w:xAlign="right" w:y="1"/>
-          <w:rPr>
-            <w:rStyle w:val="PageNumber"/>
-          </w:rPr>
-        </w:pPr>
-        <w:r>
-          <w:rPr>
-            <w:rStyle w:val="PageNumber"/>
-          </w:rPr>
-          <w:fldChar w:fldCharType="begin"/>
-        </w:r>
-        <w:r>
-          <w:rPr>
-            <w:rStyle w:val="PageNumber"/>
-          </w:rPr>
-          <w:instrText xml:space="preserve"> PAGE </w:instrText>
-        </w:r>
-        <w:r>
-          <w:rPr>
-            <w:rStyle w:val="PageNumber"/>
-          </w:rPr>
-          <w:fldChar w:fldCharType="separate"/>
-        </w:r>
-        <w:r>
-          <w:rPr>
-            <w:rStyle w:val="PageNumber"/>
-            <w:noProof/>
-          </w:rPr>
-          <w:t>2</w:t>
-        </w:r>
-        <w:r>
-          <w:rPr>
-            <w:rStyle w:val="PageNumber"/>
-          </w:rPr>
-          <w:fldChar w:fldCharType="end"/>
-        </w:r>
-      </w:p>
-    </w:sdtContent>
-  </w:sdt>
   <w:p>
     <w:pPr>
       <w:pStyle w:val="Footer"/>
@@ -7775,6 +7588,18 @@
       <w:contextualSpacing/>
     </w:pPr>
   </w:style>
+  <w:style w:type="character" w:styleId="UnresolvedMention">
+    <w:name w:val="Unresolved Mention"/>
+    <w:basedOn w:val="DefaultParagraphFont"/>
+    <w:uiPriority w:val="99"/>
+    <w:semiHidden/>
+    <w:unhideWhenUsed/>
+    <w:rsid w:val="0086432F"/>
+    <w:rPr>
+      <w:color w:val="605E5C"/>
+      <w:shd w:val="clear" w:color="auto" w:fill="E1DFDD"/>
+    </w:rPr>
+  </w:style>
 </w:styles>
 </file>
 

</xml_diff>

<commit_message>
update header in fouling community
</commit_message>
<xml_diff>
--- a/fouling/protocol_docs/marinegeo_fouling_community.docx
+++ b/fouling/protocol_docs/marinegeo_fouling_community.docx
@@ -361,7 +361,7 @@
         </w:rPr>
         <w:lastRenderedPageBreak/>
         <w:pict w14:anchorId="38AF5F0A">
-          <v:shape id="_x0000_i1026" type="#_x0000_t75" alt="" style="width:467.85pt;height:1.5pt;mso-width-percent:0;mso-height-percent:0;mso-width-percent:0;mso-height-percent:0" o:hrpct="0" o:hralign="center" o:hr="t">
+          <v:shape id="_x0000_i1038" type="#_x0000_t75" alt="" style="width:467.85pt;height:1.5pt;mso-width-percent:0;mso-height-percent:0;mso-width-percent:0;mso-height-percent:0" o:hrpct="0" o:hralign="center" o:hr="t">
             <v:imagedata r:id="rId7" o:title="Default Line"/>
           </v:shape>
         </w:pict>
@@ -369,19 +369,10 @@
     </w:p>
     <w:p>
       <w:pPr>
-        <w:spacing w:after="0"/>
-        <w:rPr>
-          <w:rFonts w:ascii="Arial" w:hAnsi="Arial" w:cs="Arial"/>
-          <w:sz w:val="32"/>
-          <w:szCs w:val="32"/>
-        </w:rPr>
-      </w:pPr>
-      <w:r>
-        <w:rPr>
-          <w:rFonts w:ascii="Arial" w:hAnsi="Arial" w:cs="Arial"/>
-          <w:sz w:val="32"/>
-          <w:szCs w:val="32"/>
-        </w:rPr>
+        <w:pStyle w:val="MarineGEOheader"/>
+        <w:spacing w:before="0"/>
+      </w:pPr>
+      <w:r>
         <w:t>Introduction</w:t>
       </w:r>
       <w:bookmarkEnd w:id="0"/>
@@ -597,20 +588,11 @@
     </w:p>
     <w:p>
       <w:pPr>
-        <w:spacing w:after="0"/>
-        <w:rPr>
-          <w:rFonts w:ascii="Arial" w:hAnsi="Arial" w:cs="Arial"/>
-          <w:sz w:val="32"/>
-          <w:szCs w:val="32"/>
-        </w:rPr>
+        <w:pStyle w:val="MarineGEOheader"/>
+        <w:spacing w:before="0"/>
       </w:pPr>
       <w:bookmarkStart w:id="1" w:name="requirements"/>
       <w:r>
-        <w:rPr>
-          <w:rFonts w:ascii="Arial" w:hAnsi="Arial" w:cs="Arial"/>
-          <w:sz w:val="32"/>
-          <w:szCs w:val="32"/>
-        </w:rPr>
         <w:t>Requirements</w:t>
       </w:r>
       <w:bookmarkEnd w:id="1"/>
@@ -1269,7 +1251,7 @@
                 <v:stroke joinstyle="miter"/>
                 <v:path gradientshapeok="t" o:connecttype="rect"/>
               </v:shapetype>
-              <v:shape id="Text Box 16" o:spid="_x0000_s1026" type="#_x0000_t202" style="position:absolute;left:0;text-align:left;margin-left:328.5pt;margin-top:13.35pt;width:140.45pt;height:50.3pt;z-index:251673600;visibility:visible;mso-wrap-style:square;mso-width-percent:0;mso-wrap-distance-left:9pt;mso-wrap-distance-top:0;mso-wrap-distance-right:9pt;mso-wrap-distance-bottom:0;mso-position-horizontal:absolute;mso-position-horizontal-relative:text;mso-position-vertical:absolute;mso-position-vertical-relative:text;mso-width-percent:0;mso-width-relative:margin;v-text-anchor:top" o:gfxdata="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" fillcolor="white [3201]" stroked="f" strokeweight=".5pt">
+              <v:shape id="Text Box 16" o:spid="_x0000_s1026" type="#_x0000_t202" style="position:absolute;left:0;text-align:left;margin-left:328.5pt;margin-top:13.35pt;width:140.45pt;height:50.3pt;z-index:251673600;visibility:visible;mso-wrap-style:square;mso-width-percent:0;mso-wrap-distance-left:9pt;mso-wrap-distance-top:0;mso-wrap-distance-right:9pt;mso-wrap-distance-bottom:0;mso-position-horizontal:absolute;mso-position-horizontal-relative:text;mso-position-vertical:absolute;mso-position-vertical-relative:text;mso-width-percent:0;mso-width-relative:margin;v-text-anchor:top" o:gfxdata="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" fillcolor="white [3201]" stroked="f" strokeweight=".5pt">
                 <v:textbox>
                   <w:txbxContent>
                     <w:p>
@@ -1634,23 +1616,24 @@
     </w:p>
     <w:p>
       <w:pPr>
-        <w:spacing w:after="0" w:line="276" w:lineRule="auto"/>
-        <w:rPr>
-          <w:rFonts w:ascii="Arial" w:hAnsi="Arial" w:cs="Arial"/>
-          <w:sz w:val="32"/>
-          <w:szCs w:val="32"/>
-        </w:rPr>
+        <w:pStyle w:val="MarineGEOheader"/>
+        <w:spacing w:before="0"/>
       </w:pPr>
       <w:bookmarkStart w:id="2" w:name="methods"/>
       <w:r>
-        <w:rPr>
-          <w:rFonts w:ascii="Arial" w:hAnsi="Arial" w:cs="Arial"/>
-          <w:sz w:val="32"/>
-          <w:szCs w:val="32"/>
-        </w:rPr>
         <w:t>Methods</w:t>
       </w:r>
       <w:bookmarkEnd w:id="2"/>
+    </w:p>
+    <w:p>
+      <w:pPr>
+        <w:spacing w:after="0" w:line="276" w:lineRule="auto"/>
+        <w:rPr>
+          <w:rFonts w:ascii="Arial" w:hAnsi="Arial" w:cs="Arial"/>
+          <w:sz w:val="22"/>
+          <w:szCs w:val="22"/>
+        </w:rPr>
+      </w:pPr>
     </w:p>
     <w:p>
       <w:pPr>
@@ -1912,7 +1895,7 @@
           </mc:Choice>
           <mc:Fallback>
             <w:pict>
-              <v:shape w14:anchorId="0E2F0340" id="Text Box 11" o:spid="_x0000_s1027" type="#_x0000_t202" style="position:absolute;margin-left:25.15pt;margin-top:146.05pt;width:456.35pt;height:32.8pt;z-index:251667456;visibility:visible;mso-wrap-style:square;mso-width-percent:0;mso-height-percent:0;mso-wrap-distance-left:9pt;mso-wrap-distance-top:0;mso-wrap-distance-right:9pt;mso-wrap-distance-bottom:0;mso-position-horizontal:absolute;mso-position-horizontal-relative:margin;mso-position-vertical:absolute;mso-position-vertical-relative:text;mso-width-percent:0;mso-height-percent:0;mso-width-relative:margin;mso-height-relative:margin;v-text-anchor:top" o:gfxdata="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" fillcolor="white [3201]" stroked="f" strokeweight=".5pt">
+              <v:shape w14:anchorId="0E2F0340" id="Text Box 11" o:spid="_x0000_s1027" type="#_x0000_t202" style="position:absolute;margin-left:25.15pt;margin-top:146.05pt;width:456.35pt;height:32.8pt;z-index:251667456;visibility:visible;mso-wrap-style:square;mso-width-percent:0;mso-height-percent:0;mso-wrap-distance-left:9pt;mso-wrap-distance-top:0;mso-wrap-distance-right:9pt;mso-wrap-distance-bottom:0;mso-position-horizontal:absolute;mso-position-horizontal-relative:margin;mso-position-vertical:absolute;mso-position-vertical-relative:text;mso-width-percent:0;mso-height-percent:0;mso-width-relative:margin;mso-height-relative:margin;v-text-anchor:top" o:gfxdata="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" fillcolor="white [3201]" stroked="f" strokeweight=".5pt">
                 <v:textbox>
                   <w:txbxContent>
                     <w:p>
@@ -2417,7 +2400,7 @@
           </mc:Choice>
           <mc:Fallback>
             <w:pict>
-              <v:shape w14:anchorId="6CA2CAE1" id="Text Box 17" o:spid="_x0000_s1028" type="#_x0000_t202" style="position:absolute;margin-left:33.55pt;margin-top:226.45pt;width:369.75pt;height:21.65pt;z-index:251664384;visibility:visible;mso-wrap-style:square;mso-width-percent:0;mso-height-percent:0;mso-wrap-distance-left:9pt;mso-wrap-distance-top:0;mso-wrap-distance-right:9pt;mso-wrap-distance-bottom:0;mso-position-horizontal:absolute;mso-position-horizontal-relative:margin;mso-position-vertical:absolute;mso-position-vertical-relative:text;mso-width-percent:0;mso-height-percent:0;mso-width-relative:margin;mso-height-relative:margin;v-text-anchor:top" o:gfxdata="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" fillcolor="white [3201]" stroked="f" strokeweight=".5pt">
+              <v:shape w14:anchorId="6CA2CAE1" id="Text Box 17" o:spid="_x0000_s1028" type="#_x0000_t202" style="position:absolute;margin-left:33.55pt;margin-top:226.45pt;width:369.75pt;height:21.65pt;z-index:251664384;visibility:visible;mso-wrap-style:square;mso-width-percent:0;mso-height-percent:0;mso-wrap-distance-left:9pt;mso-wrap-distance-top:0;mso-wrap-distance-right:9pt;mso-wrap-distance-bottom:0;mso-position-horizontal:absolute;mso-position-horizontal-relative:margin;mso-position-vertical:absolute;mso-position-vertical-relative:text;mso-width-percent:0;mso-height-percent:0;mso-width-relative:margin;mso-height-relative:margin;v-text-anchor:top" o:gfxdata="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" fillcolor="white [3201]" stroked="f" strokeweight=".5pt">
                 <v:textbox>
                   <w:txbxContent>
                     <w:p>
@@ -3391,23 +3374,26 @@
     </w:p>
     <w:p>
       <w:pPr>
-        <w:spacing w:after="0" w:line="276" w:lineRule="auto"/>
-        <w:rPr>
-          <w:rFonts w:ascii="Arial" w:hAnsi="Arial" w:cs="Arial"/>
-          <w:sz w:val="32"/>
-          <w:szCs w:val="32"/>
-        </w:rPr>
+        <w:pStyle w:val="MarineGEOheader"/>
+        <w:spacing w:before="0"/>
       </w:pPr>
       <w:bookmarkStart w:id="4" w:name="data-submission"/>
       <w:r>
-        <w:rPr>
-          <w:rFonts w:ascii="Arial" w:hAnsi="Arial" w:cs="Arial"/>
-          <w:sz w:val="32"/>
-          <w:szCs w:val="32"/>
-        </w:rPr>
         <w:t>Data Submission</w:t>
       </w:r>
       <w:bookmarkEnd w:id="4"/>
+    </w:p>
+    <w:p>
+      <w:pPr>
+        <w:pStyle w:val="ListParagraph"/>
+        <w:spacing w:after="0" w:line="276" w:lineRule="auto"/>
+        <w:ind w:left="360"/>
+        <w:rPr>
+          <w:rFonts w:ascii="Arial" w:hAnsi="Arial" w:cs="Arial"/>
+          <w:sz w:val="22"/>
+          <w:szCs w:val="22"/>
+        </w:rPr>
+      </w:pPr>
     </w:p>
     <w:p>
       <w:pPr>
@@ -6764,6 +6750,7 @@
     <w:name w:val="heading 2"/>
     <w:basedOn w:val="Normal"/>
     <w:next w:val="BodyText"/>
+    <w:link w:val="Heading2Char"/>
     <w:uiPriority w:val="9"/>
     <w:unhideWhenUsed/>
     <w:qFormat/>
@@ -7598,6 +7585,47 @@
     <w:rPr>
       <w:color w:val="605E5C"/>
       <w:shd w:val="clear" w:color="auto" w:fill="E1DFDD"/>
+    </w:rPr>
+  </w:style>
+  <w:style w:type="paragraph" w:customStyle="1" w:styleId="MarineGEOheader">
+    <w:name w:val="MarineGEO header"/>
+    <w:basedOn w:val="Heading2"/>
+    <w:link w:val="MarineGEOheaderChar"/>
+    <w:qFormat/>
+    <w:rsid w:val="005F346B"/>
+    <w:rPr>
+      <w:rFonts w:ascii="Arial" w:hAnsi="Arial" w:cs="Arial"/>
+      <w:b w:val="0"/>
+      <w:color w:val="000000" w:themeColor="text1"/>
+    </w:rPr>
+  </w:style>
+  <w:style w:type="character" w:customStyle="1" w:styleId="Heading2Char">
+    <w:name w:val="Heading 2 Char"/>
+    <w:basedOn w:val="DefaultParagraphFont"/>
+    <w:link w:val="Heading2"/>
+    <w:uiPriority w:val="9"/>
+    <w:rsid w:val="005F346B"/>
+    <w:rPr>
+      <w:rFonts w:asciiTheme="majorHAnsi" w:eastAsiaTheme="majorEastAsia" w:hAnsiTheme="majorHAnsi" w:cstheme="majorBidi"/>
+      <w:b/>
+      <w:bCs/>
+      <w:color w:val="4F81BD" w:themeColor="accent1"/>
+      <w:sz w:val="32"/>
+      <w:szCs w:val="32"/>
+    </w:rPr>
+  </w:style>
+  <w:style w:type="character" w:customStyle="1" w:styleId="MarineGEOheaderChar">
+    <w:name w:val="MarineGEO header Char"/>
+    <w:basedOn w:val="Heading2Char"/>
+    <w:link w:val="MarineGEOheader"/>
+    <w:rsid w:val="005F346B"/>
+    <w:rPr>
+      <w:rFonts w:ascii="Arial" w:eastAsiaTheme="majorEastAsia" w:hAnsi="Arial" w:cs="Arial"/>
+      <w:b w:val="0"/>
+      <w:bCs/>
+      <w:color w:val="000000" w:themeColor="text1"/>
+      <w:sz w:val="32"/>
+      <w:szCs w:val="32"/>
     </w:rPr>
   </w:style>
 </w:styles>

</xml_diff>